<commit_message>
fix: update resume + pic
</commit_message>
<xml_diff>
--- a/resume/DanielKingResume.docx
+++ b/resume/DanielKingResume.docx
@@ -5,15 +5,9 @@
     <w:p>
       <w:pPr>
         <w:pStyle w:val="Name"/>
-        <w:rPr>
-          <w:sz w:val="50"/>
-          <w:szCs w:val="50"/>
-        </w:rPr>
-      </w:pPr>
-      <w:r>
-        <w:rPr>
-          <w:sz w:val="50"/>
-          <w:szCs w:val="50"/>
+      </w:pPr>
+      <w:r>
+        <w:rPr>
           <w:rtl w:val="0"/>
           <w:lang w:val="en-US"/>
         </w:rPr>
@@ -26,7 +20,7 @@
               <wp:inline distT="0" distB="0" distL="0" distR="0">
                 <wp:extent cx="5943600" cy="12700"/>
                 <wp:effectExtent l="0" t="0" r="0" b="0"/>
-                <wp:docPr id="1073741825" name="officeArt object"/>
+                <wp:docPr id="1073741825" name="officeArt object" descr="officeArt object"/>
                 <wp:cNvGraphicFramePr/>
                 <a:graphic xmlns:a="http://schemas.openxmlformats.org/drawingml/2006/main">
                   <a:graphicData uri="http://schemas.microsoft.com/office/word/2010/wordprocessingShape">
@@ -73,6 +67,7 @@
         <w:spacing w:line="240" w:lineRule="auto"/>
         <w:jc w:val="center"/>
         <w:rPr>
+          <w:rStyle w:val="None"/>
           <w:rFonts w:ascii="Calibri" w:cs="Calibri" w:hAnsi="Calibri" w:eastAsia="Calibri"/>
         </w:rPr>
       </w:pPr>
@@ -82,134 +77,75 @@
           <w:rtl w:val="0"/>
           <w:lang w:val="en-US"/>
         </w:rPr>
-        <w:t>Phone:</w:t>
-      </w:r>
-      <w:r>
-        <w:rPr>
-          <w:rFonts w:ascii="Calibri" w:hAnsi="Calibri"/>
-          <w:rtl w:val="0"/>
-          <w:lang w:val="en-US"/>
-        </w:rPr>
-        <w:t xml:space="preserve"> 417-296-4723</w:t>
-      </w:r>
-      <w:r>
-        <w:rPr>
-          <w:rFonts w:ascii="Calibri" w:hAnsi="Calibri"/>
-          <w:rtl w:val="0"/>
-          <w:lang w:val="en-US"/>
-        </w:rPr>
-        <w:t xml:space="preserve">    |   Email: </w:t>
+        <w:t xml:space="preserve">Phone: 417-296-4723    |   Email: </w:t>
       </w:r>
       <w:r>
         <w:rPr>
           <w:rStyle w:val="Hyperlink.0"/>
-          <w:rFonts w:ascii="Calibri" w:cs="Calibri" w:hAnsi="Calibri" w:eastAsia="Calibri"/>
         </w:rPr>
         <w:fldChar w:fldCharType="begin" w:fldLock="0"/>
       </w:r>
       <w:r>
         <w:rPr>
           <w:rStyle w:val="Hyperlink.0"/>
-          <w:rFonts w:ascii="Calibri" w:cs="Calibri" w:hAnsi="Calibri" w:eastAsia="Calibri"/>
         </w:rPr>
         <w:instrText xml:space="preserve"> HYPERLINK "mailto:13danielking@gmail.com"</w:instrText>
       </w:r>
       <w:r>
         <w:rPr>
           <w:rStyle w:val="Hyperlink.0"/>
-          <w:rFonts w:ascii="Calibri" w:cs="Calibri" w:hAnsi="Calibri" w:eastAsia="Calibri"/>
         </w:rPr>
         <w:fldChar w:fldCharType="separate" w:fldLock="0"/>
       </w:r>
       <w:r>
         <w:rPr>
           <w:rStyle w:val="Hyperlink.0"/>
-          <w:rFonts w:ascii="Calibri" w:hAnsi="Calibri"/>
           <w:rtl w:val="0"/>
           <w:lang w:val="en-US"/>
         </w:rPr>
         <w:t>13danielking@gmail.com</w:t>
       </w:r>
       <w:r>
-        <w:rPr>
-          <w:rFonts w:ascii="Calibri" w:cs="Calibri" w:hAnsi="Calibri" w:eastAsia="Calibri"/>
-        </w:rPr>
+        <w:rPr/>
         <w:fldChar w:fldCharType="end" w:fldLock="0"/>
       </w:r>
       <w:r>
         <w:rPr>
-          <w:rFonts w:ascii="Calibri" w:hAnsi="Calibri"/>
-          <w:rtl w:val="0"/>
-          <w:lang w:val="en-US"/>
-        </w:rPr>
-        <w:t xml:space="preserve">  </w:t>
-      </w:r>
-      <w:r>
-        <w:rPr>
-          <w:rFonts w:ascii="Calibri" w:hAnsi="Calibri"/>
-          <w:rtl w:val="0"/>
-          <w:lang w:val="en-US"/>
-        </w:rPr>
-        <w:t xml:space="preserve">  |</w:t>
-      </w:r>
-      <w:r>
-        <w:rPr>
-          <w:rFonts w:ascii="Calibri" w:hAnsi="Calibri"/>
-          <w:rtl w:val="0"/>
-          <w:lang w:val="en-US"/>
-        </w:rPr>
-        <w:t xml:space="preserve"> </w:t>
-      </w:r>
-      <w:r>
-        <w:rPr>
-          <w:rFonts w:ascii="Calibri" w:hAnsi="Calibri"/>
-          <w:rtl w:val="0"/>
-          <w:lang w:val="en-US"/>
-        </w:rPr>
-        <w:t xml:space="preserve">  </w:t>
-      </w:r>
-      <w:r>
-        <w:rPr>
-          <w:rFonts w:ascii="Calibri" w:hAnsi="Calibri"/>
-          <w:rtl w:val="0"/>
-          <w:lang w:val="en-US"/>
-        </w:rPr>
-        <w:t xml:space="preserve">Website: </w:t>
+          <w:rStyle w:val="None"/>
+          <w:rFonts w:ascii="Calibri" w:hAnsi="Calibri"/>
+          <w:rtl w:val="0"/>
+          <w:lang w:val="en-US"/>
+        </w:rPr>
+        <w:t xml:space="preserve">    |   Website: </w:t>
       </w:r>
       <w:r>
         <w:rPr>
           <w:rStyle w:val="Hyperlink.0"/>
-          <w:rFonts w:ascii="Calibri" w:cs="Calibri" w:hAnsi="Calibri" w:eastAsia="Calibri"/>
         </w:rPr>
         <w:fldChar w:fldCharType="begin" w:fldLock="0"/>
       </w:r>
       <w:r>
         <w:rPr>
           <w:rStyle w:val="Hyperlink.0"/>
-          <w:rFonts w:ascii="Calibri" w:cs="Calibri" w:hAnsi="Calibri" w:eastAsia="Calibri"/>
         </w:rPr>
         <w:instrText xml:space="preserve"> HYPERLINK "http://danielking13.github.io"</w:instrText>
       </w:r>
       <w:r>
         <w:rPr>
           <w:rStyle w:val="Hyperlink.0"/>
-          <w:rFonts w:ascii="Calibri" w:cs="Calibri" w:hAnsi="Calibri" w:eastAsia="Calibri"/>
         </w:rPr>
         <w:fldChar w:fldCharType="separate" w:fldLock="0"/>
       </w:r>
       <w:r>
         <w:rPr>
           <w:rStyle w:val="Hyperlink.0"/>
-          <w:rFonts w:ascii="Calibri" w:hAnsi="Calibri"/>
           <w:rtl w:val="0"/>
           <w:lang w:val="en-US"/>
         </w:rPr>
         <w:t>danielking13.github.io</w:t>
       </w:r>
       <w:r>
-        <w:rPr>
-          <w:rFonts w:ascii="Calibri" w:cs="Calibri" w:hAnsi="Calibri" w:eastAsia="Calibri"/>
-        </w:rPr>
+        <w:rPr/>
         <w:fldChar w:fldCharType="end" w:fldLock="0"/>
       </w:r>
     </w:p>
@@ -219,6 +155,7 @@
         <w:spacing w:line="48" w:lineRule="auto"/>
         <w:jc w:val="center"/>
         <w:rPr>
+          <w:rStyle w:val="None"/>
           <w:rFonts w:ascii="Calibri" w:cs="Calibri" w:hAnsi="Calibri" w:eastAsia="Calibri"/>
         </w:rPr>
       </w:pPr>
@@ -227,11 +164,13 @@
       <w:pPr>
         <w:pStyle w:val="Heading"/>
         <w:rPr>
+          <w:rStyle w:val="None"/>
           <w:rFonts w:ascii="Calibri" w:cs="Calibri" w:hAnsi="Calibri" w:eastAsia="Calibri"/>
         </w:rPr>
       </w:pPr>
       <w:r>
         <w:rPr>
+          <w:rStyle w:val="None"/>
           <w:rFonts w:ascii="Calibri" w:hAnsi="Calibri"/>
           <w:sz w:val="24"/>
           <w:szCs w:val="24"/>
@@ -242,6 +181,7 @@
       </w:r>
       <w:r>
         <w:rPr>
+          <w:rStyle w:val="None"/>
           <w:rFonts w:ascii="Calibri" w:cs="Calibri" w:hAnsi="Calibri" w:eastAsia="Calibri"/>
         </w:rPr>
         <mc:AlternateContent>
@@ -250,7 +190,7 @@
               <wp:inline distT="0" distB="0" distL="0" distR="0">
                 <wp:extent cx="5943600" cy="12700"/>
                 <wp:effectExtent l="0" t="0" r="0" b="0"/>
-                <wp:docPr id="1073741826" name="officeArt object"/>
+                <wp:docPr id="1073741826" name="officeArt object" descr="officeArt object"/>
                 <wp:cNvGraphicFramePr/>
                 <a:graphic xmlns:a="http://schemas.openxmlformats.org/drawingml/2006/main">
                   <a:graphicData uri="http://schemas.microsoft.com/office/word/2010/wordprocessingShape">
@@ -296,6 +236,7 @@
         <w:pStyle w:val="Body A"/>
         <w:spacing w:after="120" w:line="240" w:lineRule="auto"/>
         <w:rPr>
+          <w:rStyle w:val="None"/>
           <w:rFonts w:ascii="Calibri" w:cs="Calibri" w:hAnsi="Calibri" w:eastAsia="Calibri"/>
           <w:b w:val="1"/>
           <w:bCs w:val="1"/>
@@ -305,6 +246,7 @@
       </w:pPr>
       <w:r>
         <w:rPr>
+          <w:rStyle w:val="None"/>
           <w:rFonts w:ascii="Calibri" w:hAnsi="Calibri"/>
           <w:b w:val="1"/>
           <w:bCs w:val="1"/>
@@ -319,6 +261,7 @@
       </w:r>
       <w:r>
         <w:rPr>
+          <w:rStyle w:val="None"/>
           <w:rFonts w:ascii="Calibri" w:hAnsi="Calibri" w:hint="default"/>
           <w:b w:val="1"/>
           <w:bCs w:val="1"/>
@@ -333,6 +276,7 @@
       </w:r>
       <w:r>
         <w:rPr>
+          <w:rStyle w:val="None"/>
           <w:rFonts w:ascii="Calibri" w:hAnsi="Calibri"/>
           <w:b w:val="1"/>
           <w:bCs w:val="1"/>
@@ -353,22 +297,16 @@
       </w:r>
       <w:r>
         <w:rPr>
-          <w:rFonts w:ascii="Calibri" w:hAnsi="Calibri"/>
-          <w:rtl w:val="0"/>
-          <w:lang w:val="en-US"/>
-        </w:rPr>
-        <w:t xml:space="preserve"> </w:t>
-      </w:r>
-      <w:r>
-        <w:rPr>
-          <w:rFonts w:ascii="Calibri" w:hAnsi="Calibri"/>
-          <w:rtl w:val="0"/>
-          <w:lang w:val="en-US"/>
-        </w:rPr>
-        <w:t xml:space="preserve">                   </w:t>
-      </w:r>
-      <w:r>
-        <w:rPr>
+          <w:rStyle w:val="None"/>
+          <w:rFonts w:ascii="Calibri" w:hAnsi="Calibri"/>
+          <w:rtl w:val="0"/>
+          <w:lang w:val="en-US"/>
+        </w:rPr>
+        <w:t xml:space="preserve">                    </w:t>
+      </w:r>
+      <w:r>
+        <w:rPr>
+          <w:rStyle w:val="None"/>
           <w:rFonts w:ascii="Calibri" w:hAnsi="Calibri"/>
           <w:b w:val="1"/>
           <w:bCs w:val="1"/>
@@ -386,6 +324,7 @@
         <w:pStyle w:val="Body A"/>
         <w:spacing w:after="120" w:line="240" w:lineRule="auto"/>
         <w:rPr>
+          <w:rStyle w:val="None"/>
           <w:rFonts w:ascii="Calibri" w:cs="Calibri" w:hAnsi="Calibri" w:eastAsia="Calibri"/>
           <w:b w:val="1"/>
           <w:bCs w:val="1"/>
@@ -395,6 +334,7 @@
       </w:pPr>
       <w:r>
         <w:rPr>
+          <w:rStyle w:val="None"/>
           <w:rFonts w:ascii="Calibri" w:hAnsi="Calibri"/>
           <w:b w:val="1"/>
           <w:bCs w:val="1"/>
@@ -407,6 +347,7 @@
       </w:r>
       <w:r>
         <w:rPr>
+          <w:rStyle w:val="None"/>
           <w:rFonts w:ascii="Calibri" w:hAnsi="Calibri"/>
           <w:rtl w:val="0"/>
           <w:lang w:val="en-US"/>
@@ -415,6 +356,7 @@
       </w:r>
       <w:r>
         <w:rPr>
+          <w:rStyle w:val="None"/>
           <w:rFonts w:ascii="Calibri" w:hAnsi="Calibri"/>
           <w:b w:val="1"/>
           <w:bCs w:val="1"/>
@@ -423,34 +365,11 @@
           <w:rtl w:val="0"/>
           <w:lang w:val="en-US"/>
         </w:rPr>
-        <w:t xml:space="preserve">                 </w:t>
-      </w:r>
-      <w:r>
-        <w:rPr>
-          <w:rFonts w:ascii="Calibri" w:hAnsi="Calibri"/>
-          <w:b w:val="1"/>
-          <w:bCs w:val="1"/>
-          <w:sz w:val="22"/>
-          <w:szCs w:val="22"/>
-          <w:rtl w:val="0"/>
-          <w:lang w:val="en-US"/>
-        </w:rPr>
-        <w:t xml:space="preserve">                     </w:t>
-      </w:r>
-      <w:r>
-        <w:rPr>
-          <w:rFonts w:ascii="Calibri" w:hAnsi="Calibri"/>
-          <w:b w:val="1"/>
-          <w:bCs w:val="1"/>
-          <w:sz w:val="22"/>
-          <w:szCs w:val="22"/>
-          <w:rtl w:val="0"/>
-          <w:lang w:val="en-US"/>
-        </w:rPr>
-        <w:t xml:space="preserve"> </w:t>
-      </w:r>
-      <w:r>
-        <w:rPr>
+        <w:t xml:space="preserve">                                       </w:t>
+      </w:r>
+      <w:r>
+        <w:rPr>
+          <w:rStyle w:val="None"/>
           <w:rFonts w:ascii="Calibri" w:hAnsi="Calibri"/>
           <w:rtl w:val="0"/>
           <w:lang w:val="en-US"/>
@@ -463,11 +382,13 @@
         <w:pStyle w:val="Body A"/>
         <w:spacing w:after="120" w:line="240" w:lineRule="auto"/>
         <w:rPr>
+          <w:rStyle w:val="None"/>
           <w:rFonts w:ascii="Calibri" w:cs="Calibri" w:hAnsi="Calibri" w:eastAsia="Calibri"/>
         </w:rPr>
       </w:pPr>
       <w:r>
         <w:rPr>
+          <w:rStyle w:val="None"/>
           <w:rFonts w:ascii="Calibri" w:hAnsi="Calibri"/>
           <w:b w:val="1"/>
           <w:bCs w:val="1"/>
@@ -488,6 +409,7 @@
       </w:r>
       <w:r>
         <w:rPr>
+          <w:rStyle w:val="None"/>
           <w:rFonts w:ascii="Calibri" w:hAnsi="Calibri"/>
           <w:rtl w:val="0"/>
           <w:lang w:val="en-US"/>
@@ -499,11 +421,13 @@
       <w:pPr>
         <w:pStyle w:val="Heading"/>
         <w:rPr>
+          <w:rStyle w:val="None"/>
           <w:rFonts w:ascii="Calibri" w:cs="Calibri" w:hAnsi="Calibri" w:eastAsia="Calibri"/>
         </w:rPr>
       </w:pPr>
       <w:r>
         <w:rPr>
+          <w:rStyle w:val="None"/>
           <w:rFonts w:ascii="Calibri" w:hAnsi="Calibri"/>
           <w:sz w:val="24"/>
           <w:szCs w:val="24"/>
@@ -514,6 +438,7 @@
       </w:r>
       <w:r>
         <w:rPr>
+          <w:rStyle w:val="None"/>
           <w:rFonts w:ascii="Calibri" w:cs="Calibri" w:hAnsi="Calibri" w:eastAsia="Calibri"/>
           <w:lang w:val="en-US"/>
         </w:rPr>
@@ -523,7 +448,7 @@
               <wp:inline distT="0" distB="0" distL="0" distR="0">
                 <wp:extent cx="5943600" cy="12700"/>
                 <wp:effectExtent l="0" t="0" r="0" b="0"/>
-                <wp:docPr id="1073741827" name="officeArt object"/>
+                <wp:docPr id="1073741827" name="officeArt object" descr="officeArt object"/>
                 <wp:cNvGraphicFramePr/>
                 <a:graphic xmlns:a="http://schemas.openxmlformats.org/drawingml/2006/main">
                   <a:graphicData uri="http://schemas.microsoft.com/office/word/2010/wordprocessingShape">
@@ -568,6 +493,322 @@
       <w:pPr>
         <w:pStyle w:val="Subheading"/>
         <w:rPr>
+          <w:rStyle w:val="None"/>
+        </w:rPr>
+      </w:pPr>
+      <w:r>
+        <w:rPr>
+          <w:rStyle w:val="None"/>
+          <w:rFonts w:ascii="Calibri" w:hAnsi="Calibri"/>
+          <w:b w:val="1"/>
+          <w:bCs w:val="1"/>
+          <w:rtl w:val="0"/>
+          <w:lang w:val="en-US"/>
+        </w:rPr>
+        <w:t>Principal</w:t>
+      </w:r>
+      <w:r>
+        <w:rPr>
+          <w:rStyle w:val="None"/>
+          <w:rFonts w:ascii="Calibri" w:hAnsi="Calibri"/>
+          <w:b w:val="1"/>
+          <w:bCs w:val="1"/>
+          <w:rtl w:val="0"/>
+          <w:lang w:val="en-US"/>
+        </w:rPr>
+        <w:t xml:space="preserve"> Software </w:t>
+      </w:r>
+      <w:r>
+        <w:rPr>
+          <w:rStyle w:val="None"/>
+          <w:rFonts w:ascii="Calibri" w:hAnsi="Calibri"/>
+          <w:b w:val="1"/>
+          <w:bCs w:val="1"/>
+          <w:rtl w:val="0"/>
+          <w:lang w:val="en-US"/>
+        </w:rPr>
+        <w:t>Engineer</w:t>
+      </w:r>
+      <w:r>
+        <w:rPr>
+          <w:rStyle w:val="None"/>
+          <w:rFonts w:ascii="Calibri" w:hAnsi="Calibri" w:hint="default"/>
+          <w:b w:val="1"/>
+          <w:bCs w:val="1"/>
+          <w:rtl w:val="0"/>
+          <w:lang w:val="en-US"/>
+        </w:rPr>
+        <w:t xml:space="preserve">  —</w:t>
+      </w:r>
+      <w:r>
+        <w:rPr>
+          <w:rStyle w:val="None"/>
+          <w:rFonts w:ascii="Calibri" w:hAnsi="Calibri"/>
+          <w:b w:val="1"/>
+          <w:bCs w:val="1"/>
+          <w:rtl w:val="0"/>
+          <w:lang w:val="en-US"/>
+        </w:rPr>
+        <w:t xml:space="preserve"> Turnitin</w:t>
+        <w:tab/>
+        <w:tab/>
+        <w:tab/>
+        <w:tab/>
+        <w:t xml:space="preserve">             </w:t>
+      </w:r>
+      <w:r>
+        <w:rPr>
+          <w:rStyle w:val="None"/>
+          <w:rFonts w:ascii="Calibri" w:hAnsi="Calibri"/>
+          <w:b w:val="1"/>
+          <w:bCs w:val="1"/>
+          <w:i w:val="0"/>
+          <w:iCs w:val="0"/>
+          <w:rtl w:val="0"/>
+          <w:lang w:val="en-US"/>
+        </w:rPr>
+        <w:t>October 2021 - present</w:t>
+      </w:r>
+    </w:p>
+    <w:p>
+      <w:pPr>
+        <w:pStyle w:val="Body A"/>
+        <w:numPr>
+          <w:ilvl w:val="0"/>
+          <w:numId w:val="2"/>
+        </w:numPr>
+        <w:bidi w:val="0"/>
+        <w:spacing w:after="0" w:line="240" w:lineRule="auto"/>
+        <w:ind w:right="0"/>
+        <w:jc w:val="left"/>
+        <w:rPr>
+          <w:rFonts w:ascii="Calibri" w:hAnsi="Calibri"/>
+          <w:rtl w:val="0"/>
+          <w:lang w:val="en-US"/>
+        </w:rPr>
+      </w:pPr>
+      <w:r>
+        <w:rPr>
+          <w:rStyle w:val="None"/>
+          <w:rFonts w:ascii="Calibri" w:hAnsi="Calibri"/>
+          <w:rtl w:val="0"/>
+          <w:lang w:val="en-US"/>
+        </w:rPr>
+        <w:t>Launched Turnitin</w:t>
+      </w:r>
+      <w:r>
+        <w:rPr>
+          <w:rStyle w:val="None"/>
+          <w:rFonts w:ascii="Calibri" w:hAnsi="Calibri" w:hint="default"/>
+          <w:rtl w:val="0"/>
+          <w:lang w:val="en-US"/>
+        </w:rPr>
+        <w:t>’</w:t>
+      </w:r>
+      <w:r>
+        <w:rPr>
+          <w:rStyle w:val="None"/>
+          <w:rFonts w:ascii="Calibri" w:hAnsi="Calibri"/>
+          <w:rtl w:val="0"/>
+          <w:lang w:val="en-US"/>
+        </w:rPr>
+        <w:t>s first AI Writing Report UI and delivered follow-up features to improve user experience.</w:t>
+      </w:r>
+    </w:p>
+    <w:p>
+      <w:pPr>
+        <w:pStyle w:val="Body A"/>
+        <w:numPr>
+          <w:ilvl w:val="0"/>
+          <w:numId w:val="2"/>
+        </w:numPr>
+        <w:bidi w:val="0"/>
+        <w:spacing w:after="0" w:line="240" w:lineRule="auto"/>
+        <w:ind w:right="0"/>
+        <w:jc w:val="left"/>
+        <w:rPr>
+          <w:rFonts w:ascii="Calibri" w:hAnsi="Calibri"/>
+          <w:rtl w:val="0"/>
+          <w:lang w:val="en-US"/>
+        </w:rPr>
+      </w:pPr>
+      <w:r>
+        <w:rPr>
+          <w:rStyle w:val="None"/>
+          <w:rFonts w:ascii="Calibri" w:hAnsi="Calibri"/>
+          <w:rtl w:val="0"/>
+          <w:lang w:val="en-US"/>
+        </w:rPr>
+        <w:t>Rescued an at-risk project by rapidly delivering features, resolving coordination issues, and enforcing architectural standards.</w:t>
+      </w:r>
+    </w:p>
+    <w:p>
+      <w:pPr>
+        <w:pStyle w:val="Body A"/>
+        <w:numPr>
+          <w:ilvl w:val="0"/>
+          <w:numId w:val="2"/>
+        </w:numPr>
+        <w:bidi w:val="0"/>
+        <w:spacing w:after="0" w:line="240" w:lineRule="auto"/>
+        <w:ind w:right="0"/>
+        <w:jc w:val="left"/>
+        <w:rPr>
+          <w:rFonts w:ascii="Calibri" w:hAnsi="Calibri"/>
+          <w:rtl w:val="0"/>
+          <w:lang w:val="en-US"/>
+        </w:rPr>
+      </w:pPr>
+      <w:r>
+        <w:rPr>
+          <w:rStyle w:val="None"/>
+          <w:rFonts w:ascii="Calibri" w:hAnsi="Calibri"/>
+          <w:rtl w:val="0"/>
+          <w:lang w:val="en-US"/>
+        </w:rPr>
+        <w:t>Developed an annotation micro-frontend for adding grading comments, streamlining instructor feedback.</w:t>
+      </w:r>
+    </w:p>
+    <w:p>
+      <w:pPr>
+        <w:pStyle w:val="Body A"/>
+        <w:numPr>
+          <w:ilvl w:val="0"/>
+          <w:numId w:val="2"/>
+        </w:numPr>
+        <w:bidi w:val="0"/>
+        <w:spacing w:after="0" w:line="240" w:lineRule="auto"/>
+        <w:ind w:right="0"/>
+        <w:jc w:val="left"/>
+        <w:rPr>
+          <w:rFonts w:ascii="Calibri" w:hAnsi="Calibri"/>
+          <w:rtl w:val="0"/>
+          <w:lang w:val="en-US"/>
+        </w:rPr>
+      </w:pPr>
+      <w:r>
+        <w:rPr>
+          <w:rStyle w:val="None"/>
+          <w:rFonts w:ascii="Calibri" w:hAnsi="Calibri"/>
+          <w:rtl w:val="0"/>
+          <w:lang w:val="en-US"/>
+        </w:rPr>
+        <w:t>Created standardized add-on implementations and utility libraries, boosting development efficiency.</w:t>
+      </w:r>
+    </w:p>
+    <w:p>
+      <w:pPr>
+        <w:pStyle w:val="Body A"/>
+        <w:numPr>
+          <w:ilvl w:val="0"/>
+          <w:numId w:val="2"/>
+        </w:numPr>
+        <w:bidi w:val="0"/>
+        <w:spacing w:after="0" w:line="240" w:lineRule="auto"/>
+        <w:ind w:right="0"/>
+        <w:jc w:val="left"/>
+        <w:rPr>
+          <w:rFonts w:ascii="Calibri" w:hAnsi="Calibri"/>
+          <w:rtl w:val="0"/>
+          <w:lang w:val="en-US"/>
+        </w:rPr>
+      </w:pPr>
+      <w:r>
+        <w:rPr>
+          <w:rStyle w:val="None"/>
+          <w:rFonts w:ascii="Calibri" w:hAnsi="Calibri"/>
+          <w:rtl w:val="0"/>
+          <w:lang w:val="en-US"/>
+        </w:rPr>
+        <w:t>Led micro-frontend intercommunication via an event bus library and initiated LaunchDarkly integration.</w:t>
+      </w:r>
+    </w:p>
+    <w:p>
+      <w:pPr>
+        <w:pStyle w:val="Body A"/>
+        <w:numPr>
+          <w:ilvl w:val="0"/>
+          <w:numId w:val="2"/>
+        </w:numPr>
+        <w:bidi w:val="0"/>
+        <w:spacing w:after="0" w:line="240" w:lineRule="auto"/>
+        <w:ind w:right="0"/>
+        <w:jc w:val="left"/>
+        <w:rPr>
+          <w:rFonts w:ascii="Calibri" w:hAnsi="Calibri"/>
+          <w:rtl w:val="0"/>
+          <w:lang w:val="en-US"/>
+        </w:rPr>
+      </w:pPr>
+      <w:r>
+        <w:rPr>
+          <w:rStyle w:val="None"/>
+          <w:rFonts w:ascii="Calibri" w:hAnsi="Calibri"/>
+          <w:rtl w:val="0"/>
+          <w:lang w:val="en-US"/>
+        </w:rPr>
+        <w:t>Maintained shared UI repositories to ensure cohesion and reusability across applications.</w:t>
+      </w:r>
+    </w:p>
+    <w:p>
+      <w:pPr>
+        <w:pStyle w:val="Body A"/>
+        <w:numPr>
+          <w:ilvl w:val="0"/>
+          <w:numId w:val="2"/>
+        </w:numPr>
+        <w:bidi w:val="0"/>
+        <w:spacing w:after="0" w:line="240" w:lineRule="auto"/>
+        <w:ind w:right="0"/>
+        <w:jc w:val="left"/>
+        <w:rPr>
+          <w:rFonts w:ascii="Calibri" w:hAnsi="Calibri"/>
+          <w:rtl w:val="0"/>
+          <w:lang w:val="en-US"/>
+        </w:rPr>
+      </w:pPr>
+      <w:r>
+        <w:rPr>
+          <w:rStyle w:val="None"/>
+          <w:rFonts w:ascii="Calibri" w:hAnsi="Calibri"/>
+          <w:rtl w:val="0"/>
+          <w:lang w:val="en-US"/>
+        </w:rPr>
+        <w:t>Championed accessibility, advising design teams and shaping a11y rollout strategies.</w:t>
+      </w:r>
+    </w:p>
+    <w:p>
+      <w:pPr>
+        <w:pStyle w:val="Body A"/>
+        <w:numPr>
+          <w:ilvl w:val="0"/>
+          <w:numId w:val="2"/>
+        </w:numPr>
+        <w:bidi w:val="0"/>
+        <w:spacing w:after="0" w:line="240" w:lineRule="auto"/>
+        <w:ind w:right="0"/>
+        <w:jc w:val="left"/>
+        <w:rPr>
+          <w:rFonts w:ascii="Calibri" w:hAnsi="Calibri"/>
+          <w:rtl w:val="0"/>
+          <w:lang w:val="en-US"/>
+        </w:rPr>
+      </w:pPr>
+      <w:r>
+        <w:rPr>
+          <w:rStyle w:val="None"/>
+          <w:rFonts w:ascii="Calibri" w:hAnsi="Calibri"/>
+          <w:rtl w:val="0"/>
+          <w:lang w:val="en-US"/>
+        </w:rPr>
+        <w:t>Served as tech lead for the Turnitin Clarity project, coordinating development, mentoring engineers, and establishing best practices.</w:t>
+      </w:r>
+    </w:p>
+    <w:p>
+      <w:pPr>
+        <w:pStyle w:val="Subheading"/>
+        <w:rPr>
+          <w:rStyle w:val="None"/>
           <w:rFonts w:ascii="Calibri" w:cs="Calibri" w:hAnsi="Calibri" w:eastAsia="Calibri"/>
           <w:b w:val="1"/>
           <w:bCs w:val="1"/>
@@ -575,6 +816,7 @@
       </w:pPr>
       <w:r>
         <w:rPr>
+          <w:rStyle w:val="None"/>
           <w:rFonts w:ascii="Calibri" w:hAnsi="Calibri"/>
           <w:b w:val="1"/>
           <w:bCs w:val="1"/>
@@ -585,6 +827,7 @@
       </w:r>
       <w:r>
         <w:rPr>
+          <w:rStyle w:val="None"/>
           <w:rFonts w:ascii="Calibri" w:hAnsi="Calibri" w:hint="default"/>
           <w:b w:val="1"/>
           <w:bCs w:val="1"/>
@@ -595,6 +838,7 @@
       </w:r>
       <w:r>
         <w:rPr>
+          <w:rStyle w:val="None"/>
           <w:rFonts w:ascii="Calibri" w:hAnsi="Calibri"/>
           <w:b w:val="1"/>
           <w:bCs w:val="1"/>
@@ -606,11 +850,22 @@
         <w:tab/>
         <w:tab/>
         <w:tab/>
-        <w:tab/>
-        <w:t xml:space="preserve">      </w:t>
-      </w:r>
-      <w:r>
-        <w:rPr>
+        <w:t xml:space="preserve"> </w:t>
+      </w:r>
+      <w:r>
+        <w:rPr>
+          <w:rStyle w:val="None"/>
+          <w:rFonts w:ascii="Calibri" w:hAnsi="Calibri"/>
+          <w:b w:val="1"/>
+          <w:bCs w:val="1"/>
+          <w:rtl w:val="0"/>
+          <w:lang w:val="en-US"/>
+        </w:rPr>
+        <w:t xml:space="preserve">        </w:t>
+      </w:r>
+      <w:r>
+        <w:rPr>
+          <w:rStyle w:val="None"/>
           <w:rFonts w:ascii="Calibri" w:hAnsi="Calibri"/>
           <w:b w:val="1"/>
           <w:bCs w:val="1"/>
@@ -619,10 +874,11 @@
           <w:rtl w:val="0"/>
           <w:lang w:val="en-US"/>
         </w:rPr>
-        <w:t>July 2019</w:t>
-      </w:r>
-      <w:r>
-        <w:rPr>
+        <w:t xml:space="preserve">July 2019 </w:t>
+      </w:r>
+      <w:r>
+        <w:rPr>
+          <w:rStyle w:val="None"/>
           <w:rFonts w:ascii="Calibri" w:hAnsi="Calibri" w:hint="default"/>
           <w:b w:val="1"/>
           <w:bCs w:val="1"/>
@@ -631,10 +887,11 @@
           <w:rtl w:val="0"/>
           <w:lang w:val="en-US"/>
         </w:rPr>
-        <w:t xml:space="preserve"> – </w:t>
-      </w:r>
-      <w:r>
-        <w:rPr>
+        <w:t xml:space="preserve">– </w:t>
+      </w:r>
+      <w:r>
+        <w:rPr>
+          <w:rStyle w:val="None"/>
           <w:rFonts w:ascii="Calibri" w:hAnsi="Calibri"/>
           <w:b w:val="1"/>
           <w:bCs w:val="1"/>
@@ -643,7 +900,7 @@
           <w:rtl w:val="0"/>
           <w:lang w:val="en-US"/>
         </w:rPr>
-        <w:t>Present</w:t>
+        <w:t>October 2021</w:t>
       </w:r>
     </w:p>
     <w:p>
@@ -653,51 +910,24 @@
           <w:ilvl w:val="0"/>
           <w:numId w:val="2"/>
         </w:numPr>
+        <w:bidi w:val="0"/>
         <w:spacing w:after="0" w:line="240" w:lineRule="auto"/>
-        <w:rPr>
-          <w:rFonts w:ascii="Calibri" w:hAnsi="Calibri"/>
-          <w:lang w:val="en-US"/>
-        </w:rPr>
-      </w:pPr>
-      <w:r>
-        <w:rPr>
-          <w:rFonts w:ascii="Calibri" w:hAnsi="Calibri"/>
-          <w:rtl w:val="0"/>
-          <w:lang w:val="en-US"/>
-        </w:rPr>
-        <w:t>Involved heavily in developing</w:t>
-      </w:r>
-      <w:r>
-        <w:rPr>
-          <w:rFonts w:ascii="Calibri" w:hAnsi="Calibri"/>
-          <w:rtl w:val="0"/>
-          <w:lang w:val="en-US"/>
-        </w:rPr>
-        <w:t xml:space="preserve"> a scalable, user friendly</w:t>
-      </w:r>
-      <w:r>
-        <w:rPr>
-          <w:rFonts w:ascii="Calibri" w:hAnsi="Calibri"/>
-          <w:rtl w:val="0"/>
-          <w:lang w:val="en-US"/>
-        </w:rPr>
-        <w:t xml:space="preserve"> </w:t>
-      </w:r>
-      <w:r>
-        <w:rPr>
-          <w:rFonts w:ascii="Calibri" w:hAnsi="Calibri"/>
-          <w:rtl w:val="0"/>
-          <w:lang w:val="en-US"/>
-        </w:rPr>
-        <w:t>application using Angular 7</w:t>
-      </w:r>
-      <w:r>
-        <w:rPr>
-          <w:rFonts w:ascii="Calibri" w:hAnsi="Calibri"/>
-          <w:rtl w:val="0"/>
-          <w:lang w:val="en-US"/>
-        </w:rPr>
-        <w:t xml:space="preserve"> customized for over 25 retail partners</w:t>
+        <w:ind w:right="0"/>
+        <w:jc w:val="left"/>
+        <w:rPr>
+          <w:rFonts w:ascii="Calibri" w:hAnsi="Calibri"/>
+          <w:rtl w:val="0"/>
+          <w:lang w:val="en-US"/>
+        </w:rPr>
+      </w:pPr>
+      <w:r>
+        <w:rPr>
+          <w:rStyle w:val="None"/>
+          <w:rFonts w:ascii="Calibri" w:hAnsi="Calibri"/>
+          <w:rtl w:val="0"/>
+          <w:lang w:val="en-US"/>
+        </w:rPr>
+        <w:t>Involved heavily in developing a scalable, user friendly application using Angular 7 customized for over 25 retail partners</w:t>
       </w:r>
     </w:p>
     <w:p>
@@ -707,59 +937,24 @@
           <w:ilvl w:val="0"/>
           <w:numId w:val="2"/>
         </w:numPr>
+        <w:bidi w:val="0"/>
         <w:spacing w:after="0" w:line="240" w:lineRule="auto"/>
-        <w:rPr>
-          <w:rFonts w:ascii="Calibri" w:hAnsi="Calibri"/>
-          <w:lang w:val="en-US"/>
-        </w:rPr>
-      </w:pPr>
-      <w:r>
-        <w:rPr>
-          <w:rFonts w:ascii="Calibri" w:hAnsi="Calibri"/>
-          <w:rtl w:val="0"/>
-          <w:lang w:val="en-US"/>
-        </w:rPr>
-        <w:t xml:space="preserve">Integrated </w:t>
-      </w:r>
-      <w:r>
-        <w:rPr>
-          <w:rFonts w:ascii="Calibri" w:hAnsi="Calibri"/>
-          <w:rtl w:val="0"/>
-          <w:lang w:val="en-US"/>
-        </w:rPr>
-        <w:t xml:space="preserve">marketing </w:t>
-      </w:r>
-      <w:r>
-        <w:rPr>
-          <w:rFonts w:ascii="Calibri" w:hAnsi="Calibri"/>
-          <w:rtl w:val="0"/>
-          <w:lang w:val="en-US"/>
-        </w:rPr>
-        <w:t>into</w:t>
-      </w:r>
-      <w:r>
-        <w:rPr>
-          <w:rFonts w:ascii="Calibri" w:hAnsi="Calibri"/>
-          <w:rtl w:val="0"/>
-          <w:lang w:val="en-US"/>
-        </w:rPr>
-        <w:t xml:space="preserve"> the projec</w:t>
-      </w:r>
-      <w:r>
-        <w:rPr>
-          <w:rFonts w:ascii="Calibri" w:hAnsi="Calibri"/>
-          <w:rtl w:val="0"/>
-          <w:lang w:val="en-US"/>
-        </w:rPr>
-        <w:t xml:space="preserve">t using </w:t>
-      </w:r>
-      <w:r>
-        <w:rPr>
-          <w:rFonts w:ascii="Calibri" w:hAnsi="Calibri"/>
-          <w:rtl w:val="0"/>
-          <w:lang w:val="en-US"/>
-        </w:rPr>
-        <w:t>Google Ad Manager</w:t>
+        <w:ind w:right="0"/>
+        <w:jc w:val="left"/>
+        <w:rPr>
+          <w:rFonts w:ascii="Calibri" w:hAnsi="Calibri"/>
+          <w:rtl w:val="0"/>
+          <w:lang w:val="en-US"/>
+        </w:rPr>
+      </w:pPr>
+      <w:r>
+        <w:rPr>
+          <w:rStyle w:val="None"/>
+          <w:rFonts w:ascii="Calibri" w:hAnsi="Calibri"/>
+          <w:rtl w:val="0"/>
+          <w:lang w:val="en-US"/>
+        </w:rPr>
+        <w:t>Integrated marketing into the project using Google Ad Manager</w:t>
       </w:r>
     </w:p>
     <w:p>
@@ -769,14 +964,19 @@
           <w:ilvl w:val="0"/>
           <w:numId w:val="2"/>
         </w:numPr>
+        <w:bidi w:val="0"/>
         <w:spacing w:after="0" w:line="240" w:lineRule="auto"/>
-        <w:rPr>
-          <w:rFonts w:ascii="Calibri" w:hAnsi="Calibri"/>
-          <w:lang w:val="en-US"/>
-        </w:rPr>
-      </w:pPr>
-      <w:r>
-        <w:rPr>
+        <w:ind w:right="0"/>
+        <w:jc w:val="left"/>
+        <w:rPr>
+          <w:rFonts w:ascii="Calibri" w:hAnsi="Calibri"/>
+          <w:rtl w:val="0"/>
+          <w:lang w:val="en-US"/>
+        </w:rPr>
+      </w:pPr>
+      <w:r>
+        <w:rPr>
+          <w:rStyle w:val="None"/>
           <w:rFonts w:ascii="Calibri" w:hAnsi="Calibri"/>
           <w:rtl w:val="0"/>
           <w:lang w:val="en-US"/>
@@ -791,14 +991,19 @@
           <w:ilvl w:val="0"/>
           <w:numId w:val="2"/>
         </w:numPr>
+        <w:bidi w:val="0"/>
         <w:spacing w:after="0" w:line="240" w:lineRule="auto"/>
-        <w:rPr>
-          <w:rFonts w:ascii="Calibri" w:hAnsi="Calibri"/>
-          <w:lang w:val="en-US"/>
-        </w:rPr>
-      </w:pPr>
-      <w:r>
-        <w:rPr>
+        <w:ind w:right="0"/>
+        <w:jc w:val="left"/>
+        <w:rPr>
+          <w:rFonts w:ascii="Calibri" w:hAnsi="Calibri"/>
+          <w:rtl w:val="0"/>
+          <w:lang w:val="en-US"/>
+        </w:rPr>
+      </w:pPr>
+      <w:r>
+        <w:rPr>
+          <w:rStyle w:val="None"/>
           <w:rFonts w:ascii="Calibri" w:hAnsi="Calibri"/>
           <w:rtl w:val="0"/>
           <w:lang w:val="en-US"/>
@@ -813,407 +1018,37 @@
           <w:ilvl w:val="0"/>
           <w:numId w:val="2"/>
         </w:numPr>
+        <w:bidi w:val="0"/>
         <w:spacing w:after="0" w:line="240" w:lineRule="auto"/>
-        <w:rPr>
-          <w:rFonts w:ascii="Calibri" w:hAnsi="Calibri"/>
-          <w:lang w:val="en-US"/>
-        </w:rPr>
-      </w:pPr>
-      <w:r>
-        <w:rPr>
-          <w:rFonts w:ascii="Calibri" w:hAnsi="Calibri"/>
-          <w:rtl w:val="0"/>
-          <w:lang w:val="en-US"/>
-        </w:rPr>
-        <w:t>Promoted within the first year and a half of working to Senior Software Developer</w:t>
-      </w:r>
-      <w:r>
-        <w:rPr>
-          <w:rFonts w:ascii="Calibri" w:hAnsi="Calibri"/>
-          <w:rtl w:val="0"/>
-          <w:lang w:val="en-US"/>
-        </w:rPr>
-        <w:t xml:space="preserve"> for exemplary delivery of products and leadership in the team</w:t>
+        <w:ind w:right="0"/>
+        <w:jc w:val="left"/>
+        <w:rPr>
+          <w:rFonts w:ascii="Calibri" w:hAnsi="Calibri"/>
+          <w:rtl w:val="0"/>
+          <w:lang w:val="en-US"/>
+        </w:rPr>
+      </w:pPr>
+      <w:r>
+        <w:rPr>
+          <w:rStyle w:val="None"/>
+          <w:rFonts w:ascii="Calibri" w:hAnsi="Calibri"/>
+          <w:rtl w:val="0"/>
+          <w:lang w:val="en-US"/>
+        </w:rPr>
+        <w:t>Promoted within the first year and a half of working to Senior Software Developer for exemplary delivery of products and leadership in the team</w:t>
       </w:r>
     </w:p>
     <w:p>
       <w:pPr>
-        <w:pStyle w:val="Subheading"/>
-        <w:rPr>
+        <w:pStyle w:val="Heading"/>
+        <w:rPr>
+          <w:rStyle w:val="None"/>
           <w:rFonts w:ascii="Calibri" w:cs="Calibri" w:hAnsi="Calibri" w:eastAsia="Calibri"/>
-          <w:b w:val="1"/>
-          <w:bCs w:val="1"/>
-          <w:i w:val="0"/>
-          <w:iCs w:val="0"/>
-        </w:rPr>
-      </w:pPr>
-      <w:r>
-        <w:rPr>
-          <w:rFonts w:ascii="Calibri" w:hAnsi="Calibri"/>
-          <w:b w:val="1"/>
-          <w:bCs w:val="1"/>
-          <w:rtl w:val="0"/>
-          <w:lang w:val="en-US"/>
-        </w:rPr>
-        <w:t>Software Engineering Intern</w:t>
-      </w:r>
-      <w:r>
-        <w:rPr>
-          <w:rFonts w:ascii="Calibri" w:hAnsi="Calibri" w:hint="default"/>
-          <w:b w:val="0"/>
-          <w:bCs w:val="0"/>
-          <w:rtl w:val="0"/>
-          <w:lang w:val="en-US"/>
-        </w:rPr>
-        <w:t xml:space="preserve"> — </w:t>
-      </w:r>
-      <w:r>
-        <w:rPr>
-          <w:rFonts w:ascii="Calibri" w:hAnsi="Calibri"/>
-          <w:b w:val="1"/>
-          <w:bCs w:val="1"/>
-          <w:rtl w:val="0"/>
-          <w:lang w:val="en-US"/>
-        </w:rPr>
-        <w:t>Service Management Group</w:t>
-      </w:r>
-      <w:r>
-        <w:rPr>
-          <w:rFonts w:ascii="Calibri" w:hAnsi="Calibri"/>
-          <w:b w:val="0"/>
-          <w:bCs w:val="0"/>
-          <w:rtl w:val="0"/>
-          <w:lang w:val="en-US"/>
-        </w:rPr>
-        <w:t xml:space="preserve"> </w:t>
-      </w:r>
-      <w:r>
-        <w:rPr>
-          <w:rFonts w:ascii="Calibri" w:hAnsi="Calibri"/>
-          <w:b w:val="1"/>
-          <w:bCs w:val="1"/>
-          <w:rtl w:val="0"/>
-          <w:lang w:val="en-US"/>
-        </w:rPr>
-        <w:t xml:space="preserve">                         </w:t>
-      </w:r>
-      <w:r>
-        <w:rPr>
-          <w:rFonts w:ascii="Calibri" w:hAnsi="Calibri"/>
-          <w:b w:val="1"/>
-          <w:bCs w:val="1"/>
-          <w:i w:val="0"/>
-          <w:iCs w:val="0"/>
-          <w:rtl w:val="0"/>
-          <w:lang w:val="en-US"/>
-        </w:rPr>
-        <w:t xml:space="preserve">May 2018 </w:t>
-      </w:r>
-      <w:r>
-        <w:rPr>
-          <w:rFonts w:ascii="Calibri" w:hAnsi="Calibri" w:hint="default"/>
-          <w:b w:val="1"/>
-          <w:bCs w:val="1"/>
-          <w:i w:val="0"/>
-          <w:iCs w:val="0"/>
-          <w:rtl w:val="0"/>
-          <w:lang w:val="en-US"/>
-        </w:rPr>
-        <w:t xml:space="preserve">– </w:t>
-      </w:r>
-      <w:r>
-        <w:rPr>
-          <w:rFonts w:ascii="Calibri" w:hAnsi="Calibri"/>
-          <w:b w:val="1"/>
-          <w:bCs w:val="1"/>
-          <w:i w:val="0"/>
-          <w:iCs w:val="0"/>
-          <w:rtl w:val="0"/>
-          <w:lang w:val="en-US"/>
-        </w:rPr>
-        <w:t>August 2018</w:t>
-      </w:r>
-    </w:p>
-    <w:p>
-      <w:pPr>
-        <w:pStyle w:val="Body A"/>
-        <w:numPr>
-          <w:ilvl w:val="0"/>
-          <w:numId w:val="2"/>
-        </w:numPr>
-        <w:spacing w:after="0" w:line="240" w:lineRule="auto"/>
-        <w:rPr>
-          <w:rFonts w:ascii="Calibri" w:hAnsi="Calibri"/>
-          <w:lang w:val="en-US"/>
-        </w:rPr>
-      </w:pPr>
-      <w:r>
-        <w:rPr>
-          <w:rFonts w:ascii="Calibri" w:hAnsi="Calibri"/>
-          <w:rtl w:val="0"/>
-          <w:lang w:val="en-US"/>
-        </w:rPr>
-        <w:t>Worked alongside the team to make UI improvements to their surveys and reporting websites</w:t>
-      </w:r>
-    </w:p>
-    <w:p>
-      <w:pPr>
-        <w:pStyle w:val="Body A"/>
-        <w:numPr>
-          <w:ilvl w:val="0"/>
-          <w:numId w:val="2"/>
-        </w:numPr>
-        <w:spacing w:after="0" w:line="240" w:lineRule="auto"/>
-        <w:rPr>
-          <w:rFonts w:ascii="Calibri" w:hAnsi="Calibri"/>
-          <w:lang w:val="en-US"/>
-        </w:rPr>
-      </w:pPr>
-      <w:r>
-        <w:rPr>
-          <w:rFonts w:ascii="Calibri" w:hAnsi="Calibri"/>
-          <w:rtl w:val="0"/>
-          <w:lang w:val="en-US"/>
-        </w:rPr>
-        <w:t>Developed in the full web stack, using</w:t>
-      </w:r>
-      <w:r>
-        <w:rPr>
-          <w:rFonts w:ascii="Calibri" w:hAnsi="Calibri"/>
-          <w:rtl w:val="0"/>
-          <w:lang w:val="en-US"/>
-        </w:rPr>
-        <w:t xml:space="preserve"> technologies such as C#, JavaScript, and</w:t>
-      </w:r>
-      <w:r>
-        <w:rPr>
-          <w:rFonts w:ascii="Calibri" w:hAnsi="Calibri"/>
-          <w:rtl w:val="0"/>
-          <w:lang w:val="en-US"/>
-        </w:rPr>
-        <w:t xml:space="preserve"> </w:t>
-      </w:r>
-      <w:r>
-        <w:rPr>
-          <w:rFonts w:ascii="Calibri" w:hAnsi="Calibri"/>
-          <w:rtl w:val="0"/>
-          <w:lang w:val="en-US"/>
-        </w:rPr>
-        <w:t>MongoDB</w:t>
-      </w:r>
-    </w:p>
-    <w:p>
-      <w:pPr>
-        <w:pStyle w:val="Body A"/>
-        <w:numPr>
-          <w:ilvl w:val="0"/>
-          <w:numId w:val="2"/>
-        </w:numPr>
-        <w:spacing w:after="0" w:line="240" w:lineRule="auto"/>
-        <w:rPr>
-          <w:rFonts w:ascii="Calibri" w:hAnsi="Calibri"/>
-          <w:lang w:val="en-US"/>
-        </w:rPr>
-      </w:pPr>
-      <w:r>
-        <w:rPr>
-          <w:rFonts w:ascii="Calibri" w:hAnsi="Calibri"/>
-          <w:rtl w:val="0"/>
-          <w:lang w:val="en-US"/>
-        </w:rPr>
-        <w:t xml:space="preserve">Learned more about the agile process by tasking out new stories and estimating work for the next sprint </w:t>
-      </w:r>
-    </w:p>
-    <w:p>
-      <w:pPr>
-        <w:pStyle w:val="Subheading"/>
-        <w:rPr>
-          <w:rFonts w:ascii="Calibri" w:cs="Calibri" w:hAnsi="Calibri" w:eastAsia="Calibri"/>
-          <w:b w:val="1"/>
-          <w:bCs w:val="1"/>
-          <w:i w:val="0"/>
-          <w:iCs w:val="0"/>
-        </w:rPr>
-      </w:pPr>
-      <w:r>
-        <w:rPr>
-          <w:rFonts w:ascii="Calibri" w:hAnsi="Calibri"/>
-          <w:b w:val="1"/>
-          <w:bCs w:val="1"/>
-          <w:rtl w:val="0"/>
-          <w:lang w:val="en-US"/>
-        </w:rPr>
-        <w:t>Software Intern</w:t>
-      </w:r>
-      <w:r>
-        <w:rPr>
-          <w:rFonts w:ascii="Calibri" w:hAnsi="Calibri" w:hint="default"/>
-          <w:b w:val="0"/>
-          <w:bCs w:val="0"/>
-          <w:rtl w:val="0"/>
-          <w:lang w:val="en-US"/>
-        </w:rPr>
-        <w:t xml:space="preserve"> — </w:t>
-      </w:r>
-      <w:r>
-        <w:rPr>
-          <w:rFonts w:ascii="Calibri" w:hAnsi="Calibri"/>
-          <w:b w:val="1"/>
-          <w:bCs w:val="1"/>
-          <w:rtl w:val="0"/>
-          <w:lang w:val="en-US"/>
-        </w:rPr>
-        <w:t xml:space="preserve">Cerner Corporation </w:t>
-      </w:r>
-      <w:r>
-        <w:rPr>
-          <w:rFonts w:ascii="Calibri" w:cs="Calibri" w:hAnsi="Calibri" w:eastAsia="Calibri"/>
-          <w:b w:val="1"/>
-          <w:bCs w:val="1"/>
-          <w:rtl w:val="0"/>
-        </w:rPr>
-        <w:tab/>
-        <w:tab/>
-        <w:tab/>
-        <w:tab/>
-        <w:t xml:space="preserve">               </w:t>
-      </w:r>
-      <w:r>
-        <w:rPr>
-          <w:rFonts w:ascii="Calibri" w:hAnsi="Calibri"/>
-          <w:b w:val="1"/>
-          <w:bCs w:val="1"/>
-          <w:i w:val="0"/>
-          <w:iCs w:val="0"/>
-          <w:rtl w:val="0"/>
-          <w:lang w:val="en-US"/>
-        </w:rPr>
-        <w:t xml:space="preserve">June 2017 </w:t>
-      </w:r>
-      <w:r>
-        <w:rPr>
-          <w:rFonts w:ascii="Calibri" w:hAnsi="Calibri" w:hint="default"/>
-          <w:b w:val="1"/>
-          <w:bCs w:val="1"/>
-          <w:i w:val="0"/>
-          <w:iCs w:val="0"/>
-          <w:rtl w:val="0"/>
-          <w:lang w:val="en-US"/>
-        </w:rPr>
-        <w:t xml:space="preserve">– </w:t>
-      </w:r>
-      <w:r>
-        <w:rPr>
-          <w:rFonts w:ascii="Calibri" w:hAnsi="Calibri"/>
-          <w:b w:val="1"/>
-          <w:bCs w:val="1"/>
-          <w:i w:val="0"/>
-          <w:iCs w:val="0"/>
-          <w:rtl w:val="0"/>
-          <w:lang w:val="en-US"/>
-        </w:rPr>
-        <w:t>July 2017</w:t>
-      </w:r>
-    </w:p>
-    <w:p>
-      <w:pPr>
-        <w:pStyle w:val="Body A"/>
-        <w:numPr>
-          <w:ilvl w:val="0"/>
-          <w:numId w:val="2"/>
-        </w:numPr>
-        <w:spacing w:after="0" w:line="240" w:lineRule="auto"/>
-        <w:rPr>
-          <w:rFonts w:ascii="Calibri" w:hAnsi="Calibri"/>
-          <w:lang w:val="en-US"/>
-        </w:rPr>
-      </w:pPr>
-      <w:r>
-        <w:rPr>
-          <w:rFonts w:ascii="Calibri" w:hAnsi="Calibri"/>
-          <w:rtl w:val="0"/>
-          <w:lang w:val="en-US"/>
-        </w:rPr>
-        <w:t>Worked with Java to implement a way to generate data from a JSON file to use for validation and certification purposes for my group</w:t>
-      </w:r>
-      <w:r>
-        <w:rPr>
-          <w:rFonts w:ascii="Calibri" w:hAnsi="Calibri" w:hint="default"/>
-          <w:rtl w:val="0"/>
-          <w:lang w:val="en-US"/>
-        </w:rPr>
-        <w:t>’</w:t>
-      </w:r>
-      <w:r>
-        <w:rPr>
-          <w:rFonts w:ascii="Calibri" w:hAnsi="Calibri"/>
-          <w:rtl w:val="0"/>
-          <w:lang w:val="en-US"/>
-        </w:rPr>
-        <w:t xml:space="preserve">s project </w:t>
-      </w:r>
-    </w:p>
-    <w:p>
-      <w:pPr>
-        <w:pStyle w:val="Body A"/>
-        <w:numPr>
-          <w:ilvl w:val="0"/>
-          <w:numId w:val="2"/>
-        </w:numPr>
-        <w:spacing w:after="0" w:line="240" w:lineRule="auto"/>
-        <w:rPr>
-          <w:rFonts w:ascii="Calibri" w:hAnsi="Calibri"/>
-          <w:lang w:val="en-US"/>
-        </w:rPr>
-      </w:pPr>
-      <w:r>
-        <w:rPr>
-          <w:rFonts w:ascii="Calibri" w:hAnsi="Calibri"/>
-          <w:rtl w:val="0"/>
-          <w:lang w:val="en-US"/>
-        </w:rPr>
-        <w:t xml:space="preserve">Learned how to use the Gson library and Maven extensively on the job  </w:t>
-      </w:r>
-    </w:p>
-    <w:p>
-      <w:pPr>
-        <w:pStyle w:val="Body A"/>
-        <w:numPr>
-          <w:ilvl w:val="0"/>
-          <w:numId w:val="2"/>
-        </w:numPr>
-        <w:spacing w:after="0" w:line="240" w:lineRule="auto"/>
-        <w:rPr>
-          <w:rFonts w:ascii="Calibri" w:hAnsi="Calibri"/>
-          <w:lang w:val="en-US"/>
-        </w:rPr>
-      </w:pPr>
-      <w:r>
-        <w:rPr>
-          <w:rFonts w:ascii="Calibri" w:hAnsi="Calibri"/>
-          <w:rtl w:val="0"/>
-          <w:lang w:val="en-US"/>
-        </w:rPr>
-        <w:t>Utilized</w:t>
-      </w:r>
-      <w:r>
-        <w:rPr>
-          <w:rFonts w:ascii="Calibri" w:hAnsi="Calibri"/>
-          <w:rtl w:val="0"/>
-          <w:lang w:val="en-US"/>
-        </w:rPr>
-        <w:t xml:space="preserve"> the Junit framework for most of the testing and development and some SQL to work with the database </w:t>
-      </w:r>
-    </w:p>
-    <w:p>
-      <w:pPr>
-        <w:pStyle w:val="Heading"/>
-        <w:rPr>
-          <w:rFonts w:ascii="Calibri" w:cs="Calibri" w:hAnsi="Calibri" w:eastAsia="Calibri"/>
-        </w:rPr>
-      </w:pPr>
-      <w:r>
-        <w:rPr>
+        </w:rPr>
+      </w:pPr>
+      <w:r>
+        <w:rPr>
+          <w:rStyle w:val="None"/>
           <w:rFonts w:ascii="Calibri" w:hAnsi="Calibri"/>
           <w:sz w:val="24"/>
           <w:szCs w:val="24"/>
@@ -1224,6 +1059,7 @@
       </w:r>
       <w:r>
         <w:rPr>
+          <w:rStyle w:val="None"/>
           <w:rFonts w:ascii="Calibri" w:cs="Calibri" w:hAnsi="Calibri" w:eastAsia="Calibri"/>
         </w:rPr>
         <mc:AlternateContent>
@@ -1232,7 +1068,7 @@
               <wp:inline distT="0" distB="0" distL="0" distR="0">
                 <wp:extent cx="5943600" cy="12700"/>
                 <wp:effectExtent l="0" t="0" r="0" b="0"/>
-                <wp:docPr id="1073741828" name="officeArt object"/>
+                <wp:docPr id="1073741828" name="officeArt object" descr="officeArt object"/>
                 <wp:cNvGraphicFramePr/>
                 <a:graphic xmlns:a="http://schemas.openxmlformats.org/drawingml/2006/main">
                   <a:graphicData uri="http://schemas.microsoft.com/office/word/2010/wordprocessingShape">
@@ -1278,11 +1114,13 @@
         <w:pStyle w:val="Body A"/>
         <w:spacing w:after="0" w:line="240" w:lineRule="auto"/>
         <w:rPr>
+          <w:rStyle w:val="None"/>
           <w:rFonts w:ascii="Calibri" w:cs="Calibri" w:hAnsi="Calibri" w:eastAsia="Calibri"/>
         </w:rPr>
       </w:pPr>
       <w:r>
         <w:rPr>
+          <w:rStyle w:val="None"/>
           <w:rFonts w:ascii="Calibri" w:hAnsi="Calibri"/>
           <w:b w:val="1"/>
           <w:bCs w:val="1"/>
@@ -1293,92 +1131,72 @@
       </w:r>
       <w:r>
         <w:rPr>
-          <w:rFonts w:ascii="Calibri" w:hAnsi="Calibri"/>
-          <w:rtl w:val="0"/>
-          <w:lang w:val="en-US"/>
-        </w:rPr>
-        <w:t xml:space="preserve"> </w:t>
-      </w:r>
-      <w:r>
-        <w:rPr>
-          <w:rFonts w:ascii="Calibri" w:hAnsi="Calibri"/>
-          <w:rtl w:val="0"/>
-          <w:lang w:val="en-US"/>
-        </w:rPr>
-        <w:t xml:space="preserve"> </w:t>
-      </w:r>
-      <w:r>
-        <w:rPr>
-          <w:rFonts w:ascii="Calibri" w:hAnsi="Calibri"/>
-          <w:rtl w:val="0"/>
-          <w:lang w:val="en-US"/>
-        </w:rPr>
-        <w:t xml:space="preserve">(Working knowledge) - Git, </w:t>
-      </w:r>
-      <w:r>
-        <w:rPr>
-          <w:rFonts w:ascii="Calibri" w:hAnsi="Calibri"/>
-          <w:rtl w:val="0"/>
-          <w:lang w:val="en-US"/>
-        </w:rPr>
-        <w:t>Java, HTML, JavaScript, C#, CSS</w:t>
-      </w:r>
-      <w:r>
-        <w:rPr>
-          <w:rFonts w:ascii="Calibri" w:hAnsi="Calibri"/>
-          <w:rtl w:val="0"/>
-          <w:lang w:val="en-US"/>
-        </w:rPr>
-        <w:t xml:space="preserve">, Angular, Jira   (Academic knowledge) - Cloud Computing, AWS, PHP, </w:t>
-      </w:r>
-      <w:r>
-        <w:rPr>
-          <w:rFonts w:ascii="Calibri" w:hAnsi="Calibri"/>
-          <w:rtl w:val="0"/>
-          <w:lang w:val="en-US"/>
-        </w:rPr>
-        <w:t>C</w:t>
+          <w:rStyle w:val="None"/>
+          <w:rFonts w:ascii="Calibri" w:hAnsi="Calibri"/>
+          <w:rtl w:val="0"/>
+          <w:lang w:val="en-US"/>
+        </w:rPr>
+        <w:t xml:space="preserve">  Git, HTML, JavaScript, CSS, Angular,</w:t>
+      </w:r>
+      <w:r>
+        <w:rPr>
+          <w:rStyle w:val="None"/>
+          <w:rFonts w:ascii="Calibri" w:hAnsi="Calibri"/>
+          <w:rtl w:val="0"/>
+          <w:lang w:val="en-US"/>
+        </w:rPr>
+        <w:t xml:space="preserve"> React, Micro frontends,</w:t>
+      </w:r>
+      <w:r>
+        <w:rPr>
+          <w:rStyle w:val="None"/>
+          <w:rFonts w:ascii="Calibri" w:hAnsi="Calibri"/>
+          <w:rtl w:val="0"/>
+          <w:lang w:val="en-US"/>
+        </w:rPr>
+        <w:t xml:space="preserve"> Jira</w:t>
+      </w:r>
+      <w:r>
+        <w:rPr>
+          <w:rStyle w:val="None"/>
+          <w:rFonts w:ascii="Calibri" w:hAnsi="Calibri"/>
+          <w:rtl w:val="0"/>
+          <w:lang w:val="en-US"/>
+        </w:rPr>
+        <w:t>, AWS</w:t>
       </w:r>
     </w:p>
     <w:p>
       <w:pPr>
         <w:pStyle w:val="Body A"/>
         <w:spacing w:after="0" w:line="240" w:lineRule="auto"/>
-        <w:rPr>
+      </w:pPr>
+      <w:r>
+        <w:rPr>
+          <w:rStyle w:val="None"/>
+          <w:rFonts w:ascii="Calibri" w:hAnsi="Calibri"/>
+          <w:b w:val="1"/>
+          <w:bCs w:val="1"/>
+          <w:rtl w:val="0"/>
+          <w:lang w:val="en-US"/>
+        </w:rPr>
+        <w:t xml:space="preserve">Behavioral: </w:t>
+      </w:r>
+      <w:r>
+        <w:rPr>
+          <w:rStyle w:val="None"/>
+          <w:rFonts w:ascii="Calibri" w:hAnsi="Calibri"/>
+          <w:rtl w:val="0"/>
+          <w:lang w:val="en-US"/>
+        </w:rPr>
+        <w:t>Experience in leadership, Cross team communication - onshore and offshore, Agile methodology</w:t>
+      </w:r>
+      <w:r>
+        <w:rPr>
+          <w:rStyle w:val="None"/>
           <w:rFonts w:ascii="Calibri" w:cs="Calibri" w:hAnsi="Calibri" w:eastAsia="Calibri"/>
           <w:b w:val="1"/>
           <w:bCs w:val="1"/>
-        </w:rPr>
-      </w:pPr>
-      <w:r>
-        <w:rPr>
-          <w:rFonts w:ascii="Calibri" w:hAnsi="Calibri"/>
-          <w:b w:val="1"/>
-          <w:bCs w:val="1"/>
-          <w:rtl w:val="0"/>
-          <w:lang w:val="en-US"/>
-        </w:rPr>
-        <w:t xml:space="preserve">Behavioral: </w:t>
-      </w:r>
-      <w:r>
-        <w:rPr>
-          <w:rFonts w:ascii="Calibri" w:hAnsi="Calibri"/>
-          <w:b w:val="0"/>
-          <w:bCs w:val="0"/>
-          <w:rtl w:val="0"/>
-          <w:lang w:val="en-US"/>
-        </w:rPr>
-        <w:t>Experience in leadership, Cross team communication - onshore and offshore, Agile methodology</w:t>
-      </w:r>
-    </w:p>
-    <w:p>
-      <w:pPr>
-        <w:pStyle w:val="Body A"/>
-        <w:spacing w:after="0" w:line="240" w:lineRule="auto"/>
-      </w:pPr>
-      <w:r>
-        <w:rPr>
-          <w:rFonts w:ascii="Calibri" w:cs="Calibri" w:hAnsi="Calibri" w:eastAsia="Calibri"/>
         </w:rPr>
       </w:r>
     </w:p>
@@ -1953,11 +1771,15 @@
       </w14:textFill>
     </w:rPr>
   </w:style>
+  <w:style w:type="character" w:styleId="None">
+    <w:name w:val="None"/>
+  </w:style>
   <w:style w:type="character" w:styleId="Hyperlink.0">
     <w:name w:val="Hyperlink.0"/>
-    <w:basedOn w:val="Hyperlink"/>
+    <w:basedOn w:val="None"/>
     <w:next w:val="Hyperlink.0"/>
     <w:rPr>
+      <w:rFonts w:ascii="Calibri" w:cs="Calibri" w:hAnsi="Calibri" w:eastAsia="Calibri"/>
       <w:outline w:val="0"/>
       <w:color w:val="0000ff"/>
       <w:u w:val="single" w:color="0000ff"/>
@@ -2004,8 +1826,9 @@
       <w:shd w:val="nil" w:color="auto" w:fill="auto"/>
       <w:vertAlign w:val="baseline"/>
       <w:lang w:val="en-US"/>
-      <w14:textOutline>
+      <w14:textOutline w14:w="12700" w14:cap="flat">
         <w14:noFill/>
+        <w14:miter w14:lim="400000"/>
       </w14:textOutline>
       <w14:textFill>
         <w14:solidFill>
@@ -2300,10 +2123,10 @@
             </a:solidFill>
             <a:effectLst/>
             <a:uFillTx/>
-            <a:latin typeface="Didot"/>
-            <a:ea typeface="Didot"/>
-            <a:cs typeface="Didot"/>
-            <a:sym typeface="Didot"/>
+            <a:latin typeface="+mn-lt"/>
+            <a:ea typeface="+mn-ea"/>
+            <a:cs typeface="+mn-cs"/>
+            <a:sym typeface="Helvetica Neue"/>
           </a:defRPr>
         </a:defPPr>
         <a:lvl1pPr marL="0" marR="0" indent="0" algn="l" defTabSz="914400" rtl="0" fontAlgn="auto" latinLnBrk="1" hangingPunct="0">
@@ -2871,10 +2694,10 @@
             </a:solidFill>
             <a:effectLst/>
             <a:uFillTx/>
-            <a:latin typeface="Didot"/>
-            <a:ea typeface="Didot"/>
-            <a:cs typeface="Didot"/>
-            <a:sym typeface="Didot"/>
+            <a:latin typeface="+mn-lt"/>
+            <a:ea typeface="+mn-ea"/>
+            <a:cs typeface="+mn-cs"/>
+            <a:sym typeface="Helvetica Neue"/>
           </a:defRPr>
         </a:defPPr>
         <a:lvl1pPr marL="0" marR="0" indent="0" algn="l" defTabSz="914400" rtl="0" fontAlgn="auto" latinLnBrk="1" hangingPunct="0">

</xml_diff>